<commit_message>
made the useful suggestions from eLife reviews
</commit_message>
<xml_diff>
--- a/paper/eLifeReviews.docx
+++ b/paper/eLifeReviews.docx
@@ -315,29 +315,7 @@
           <w:szCs w:val="22"/>
           <w:shd w:val="clear" w:color="auto" w:fill="FFFFFF"/>
         </w:rPr>
-        <w:t xml:space="preserve">I </w:t>
-      </w:r>
-      <w:proofErr w:type="gramStart"/>
-      <w:r>
-        <w:rPr>
-          <w:rFonts w:ascii="Palatino Linotype" w:eastAsia="Times New Roman" w:hAnsi="Palatino Linotype" w:cs="Arial"/>
-          <w:color w:val="FF0000"/>
-          <w:sz w:val="22"/>
-          <w:szCs w:val="22"/>
-          <w:shd w:val="clear" w:color="auto" w:fill="FFFFFF"/>
-        </w:rPr>
-        <w:t>am in agreement</w:t>
-      </w:r>
-      <w:proofErr w:type="gramEnd"/>
-      <w:r>
-        <w:rPr>
-          <w:rFonts w:ascii="Palatino Linotype" w:eastAsia="Times New Roman" w:hAnsi="Palatino Linotype" w:cs="Arial"/>
-          <w:color w:val="FF0000"/>
-          <w:sz w:val="22"/>
-          <w:szCs w:val="22"/>
-          <w:shd w:val="clear" w:color="auto" w:fill="FFFFFF"/>
-        </w:rPr>
-        <w:t xml:space="preserve"> with your conclusions. I am very confused about the focus on MACS as well, given that it is more-or-less confirmed via several orthogonal means (qPCR, response to Sendai, response to NS1mutant virus, consistency with prior reporters developed by Randall’s lab, and the success of our single-cell experiment itself! I don’t think I have ever seen a method as confirmed as we did!) I do think emphasizing our new data could aid in future reviews—for instance others have posited that remaining stochasticity in an NS1 mutant is due to defectives, or posited ALL interferon is driven by defectives, whereas here we very clearly rule out a wide swath of prior speculation, which I think has significant value (</w:t>
+        <w:t>I am in agreement with your conclusions. I am very confused about the focus on MACS as well, given that it is more-or-less confirmed via several orthogonal means (qPCR, response to Sendai, response to NS1mutant virus, consistency with prior reporters developed by Randall’s lab, and the success of our single-cell experiment itself! I don’t think I have ever seen a method as confirmed as we did!) I do think emphasizing our new data could aid in future reviews—for instance others have posited that remaining stochasticity in an NS1 mutant is due to defectives, or posited ALL interferon is driven by defectives, whereas here we very clearly rule out a wide swath of prior speculation, which I think has significant value (</w:t>
       </w:r>
       <w:proofErr w:type="spellStart"/>
       <w:r>
@@ -3130,7 +3108,27 @@
           <w:sz w:val="22"/>
           <w:szCs w:val="22"/>
         </w:rPr>
-        <w:t xml:space="preserve">We did do optimization and validation of the enrichment process (Figure 2 – figure supplement 1), but as that figure shows there was always some variation day-to-day (this is common for enrichment experiments). Therefore, we added back uninfected cells just in case the enrichment worked exceptionally well on the day we did the experiment. We can mention this, </w:t>
+        <w:t xml:space="preserve">We did do optimization and validation of the enrichment process (Figure 2 – figure supplement 1), but as that figure shows there was always some variation day-to-day (this is common for enrichment experiments). Therefore, we added back </w:t>
+      </w:r>
+      <w:r>
+        <w:rPr>
+          <w:rFonts w:ascii="Palatino Linotype" w:eastAsia="Times New Roman" w:hAnsi="Palatino Linotype" w:cs="Arial"/>
+          <w:color w:val="000000" w:themeColor="text1"/>
+          <w:sz w:val="22"/>
+          <w:szCs w:val="22"/>
+        </w:rPr>
+        <w:t>non-enriched</w:t>
+      </w:r>
+      <w:bookmarkStart w:id="0" w:name="_GoBack"/>
+      <w:bookmarkEnd w:id="0"/>
+      <w:r>
+        <w:rPr>
+          <w:rFonts w:ascii="Palatino Linotype" w:eastAsia="Times New Roman" w:hAnsi="Palatino Linotype" w:cs="Arial"/>
+          <w:color w:val="000000" w:themeColor="text1"/>
+          <w:sz w:val="22"/>
+          <w:szCs w:val="22"/>
+        </w:rPr>
+        <w:t xml:space="preserve"> cells just in case the enrichment worked exceptionally well on the day we did the experiment. We can mention this, </w:t>
       </w:r>
       <w:proofErr w:type="gramStart"/>
       <w:r>
@@ -3598,8 +3596,6 @@
         </w:rPr>
         <w:t>I also would be perfectly happy publishing in cell host &amp; microbe resources, one of my PhD papers was published as the same and I have had no issues of impact from that paper, and indeed it is relatively well-cited.</w:t>
       </w:r>
-      <w:bookmarkStart w:id="0" w:name="_GoBack"/>
-      <w:bookmarkEnd w:id="0"/>
     </w:p>
     <w:sectPr>
       <w:pgSz w:w="12240" w:h="15840"/>

</xml_diff>